<commit_message>
#Fill Project's description file
</commit_message>
<xml_diff>
--- a/Realiser-la-maquette-application-web-responsive_modeledecopie-v2.docx
+++ b/Realiser-la-maquette-application-web-responsive_modeledecopie-v2.docx
@@ -176,6 +176,7 @@
                               </w:rPr>
                               <w:tab/>
                             </w:r>
+                            <w:proofErr w:type="gramStart"/>
                             <w:r>
                               <w:rPr>
                                 <w:rFonts w:ascii="Arial" w:eastAsia="Arial" w:hAnsi="Arial" w:cs="Arial"/>
@@ -187,7 +188,11 @@
                               <w:t xml:space="preserve">  </w:t>
                             </w:r>
                             <w:r>
-                              <w:t>Modèle de copie</w:t>
+                              <w:t>Modèle</w:t>
+                            </w:r>
+                            <w:proofErr w:type="gramEnd"/>
+                            <w:r>
+                              <w:t xml:space="preserve"> de copie</w:t>
                             </w:r>
                             <w:r>
                               <w:t xml:space="preserve"> :  </w:t>
@@ -198,7 +203,6 @@
                               <w:jc w:val="center"/>
                               <w:textDirection w:val="btLr"/>
                             </w:pPr>
-                            <w:bookmarkStart w:id="0" w:name="_GoBack"/>
                             <w:r>
                               <w:rPr>
                                 <w:b/>
@@ -208,7 +212,6 @@
                               </w:rPr>
                               <w:t>Réaliser la maquette d'une application web responsive</w:t>
                             </w:r>
-                            <w:bookmarkEnd w:id="0"/>
                           </w:p>
                         </w:txbxContent>
                       </wps:txbx>
@@ -303,6 +306,7 @@
                         </w:rPr>
                         <w:tab/>
                       </w:r>
+                      <w:proofErr w:type="gramStart"/>
                       <w:r>
                         <w:rPr>
                           <w:rFonts w:ascii="Arial" w:eastAsia="Arial" w:hAnsi="Arial" w:cs="Arial"/>
@@ -314,7 +318,11 @@
                         <w:t xml:space="preserve">  </w:t>
                       </w:r>
                       <w:r>
-                        <w:t>Modèle de copie</w:t>
+                        <w:t>Modèle</w:t>
+                      </w:r>
+                      <w:proofErr w:type="gramEnd"/>
+                      <w:r>
+                        <w:t xml:space="preserve"> de copie</w:t>
                       </w:r>
                       <w:r>
                         <w:t xml:space="preserve"> :  </w:t>
@@ -325,7 +333,6 @@
                         <w:jc w:val="center"/>
                         <w:textDirection w:val="btLr"/>
                       </w:pPr>
-                      <w:bookmarkStart w:id="1" w:name="_GoBack"/>
                       <w:r>
                         <w:rPr>
                           <w:b/>
@@ -335,7 +342,6 @@
                         </w:rPr>
                         <w:t>Réaliser la maquette d'une application web responsive</w:t>
                       </w:r>
-                      <w:bookmarkEnd w:id="1"/>
                     </w:p>
                   </w:txbxContent>
                 </v:textbox>
@@ -354,8 +360,8 @@
           <w:szCs w:val="28"/>
         </w:rPr>
       </w:pPr>
-      <w:bookmarkStart w:id="2" w:name="_gjdgxs" w:colFirst="0" w:colLast="0"/>
-      <w:bookmarkEnd w:id="2"/>
+      <w:bookmarkStart w:id="0" w:name="_gjdgxs" w:colFirst="0" w:colLast="0"/>
+      <w:bookmarkEnd w:id="0"/>
     </w:p>
     <w:p>
       <w:pPr>
@@ -510,11 +516,11 @@
       </w:r>
       <w:r>
         <w:rPr>
-          <w:color w:val="000000"/>
+          <w:color w:val="984806" w:themeColor="accent6" w:themeShade="80"/>
           <w:sz w:val="28"/>
           <w:szCs w:val="28"/>
         </w:rPr>
-        <w:t>……</w:t>
+        <w:t>Antoine</w:t>
       </w:r>
     </w:p>
     <w:p>
@@ -544,11 +550,11 @@
       </w:r>
       <w:r>
         <w:rPr>
-          <w:color w:val="000000"/>
+          <w:color w:val="984806" w:themeColor="accent6" w:themeShade="80"/>
           <w:sz w:val="28"/>
           <w:szCs w:val="28"/>
         </w:rPr>
-        <w:t>……</w:t>
+        <w:t>ZÉBAZÉ</w:t>
       </w:r>
     </w:p>
     <w:p>
@@ -637,60 +643,130 @@
           <w:sz w:val="21"/>
           <w:szCs w:val="21"/>
         </w:rPr>
-        <w:t>Nom du projet : ……….</w:t>
-      </w:r>
-    </w:p>
-    <w:p>
-      <w:pPr>
-        <w:rPr>
-          <w:sz w:val="21"/>
-          <w:szCs w:val="21"/>
-        </w:rPr>
-      </w:pPr>
-    </w:p>
-    <w:p>
-      <w:pPr>
-        <w:rPr>
-          <w:sz w:val="21"/>
-          <w:szCs w:val="21"/>
-        </w:rPr>
-      </w:pPr>
-      <w:r>
-        <w:rPr>
-          <w:sz w:val="21"/>
-          <w:szCs w:val="21"/>
-        </w:rPr>
-        <w:t>Lien Github du projet : ……………</w:t>
-      </w:r>
-    </w:p>
-    <w:p>
-      <w:pPr>
-        <w:rPr>
-          <w:sz w:val="21"/>
-          <w:szCs w:val="21"/>
-        </w:rPr>
-      </w:pPr>
-      <w:r>
-        <w:rPr>
-          <w:sz w:val="21"/>
-          <w:szCs w:val="21"/>
-        </w:rPr>
-        <w:t>Lien Drive du projet (si nécessaire) : ………</w:t>
-      </w:r>
-    </w:p>
-    <w:p>
-      <w:pPr>
-        <w:rPr>
-          <w:sz w:val="21"/>
-          <w:szCs w:val="21"/>
-        </w:rPr>
-      </w:pPr>
-      <w:r>
-        <w:rPr>
-          <w:sz w:val="21"/>
-          <w:szCs w:val="21"/>
-        </w:rPr>
-        <w:t>URL du site (si vous avez mis votre projet en ligne) : ……….</w:t>
+        <w:t xml:space="preserve">Nom du projet : </w:t>
+      </w:r>
+      <w:r>
+        <w:rPr>
+          <w:sz w:val="21"/>
+          <w:szCs w:val="21"/>
+        </w:rPr>
+        <w:t>CLIPBOARDWIREFRAME</w:t>
+      </w:r>
+      <w:r>
+        <w:rPr>
+          <w:sz w:val="21"/>
+          <w:szCs w:val="21"/>
+        </w:rPr>
+        <w:t>.</w:t>
+      </w:r>
+    </w:p>
+    <w:p>
+      <w:pPr>
+        <w:rPr>
+          <w:sz w:val="21"/>
+          <w:szCs w:val="21"/>
+        </w:rPr>
+      </w:pPr>
+    </w:p>
+    <w:p>
+      <w:pPr>
+        <w:rPr>
+          <w:sz w:val="21"/>
+          <w:szCs w:val="21"/>
+        </w:rPr>
+      </w:pPr>
+      <w:r>
+        <w:rPr>
+          <w:sz w:val="21"/>
+          <w:szCs w:val="21"/>
+        </w:rPr>
+        <w:t xml:space="preserve">Lien </w:t>
+      </w:r>
+      <w:proofErr w:type="spellStart"/>
+      <w:r>
+        <w:rPr>
+          <w:sz w:val="21"/>
+          <w:szCs w:val="21"/>
+        </w:rPr>
+        <w:t>Github</w:t>
+      </w:r>
+      <w:proofErr w:type="spellEnd"/>
+      <w:r>
+        <w:rPr>
+          <w:sz w:val="21"/>
+          <w:szCs w:val="21"/>
+        </w:rPr>
+        <w:t xml:space="preserve"> du projet : </w:t>
+      </w:r>
+      <w:r>
+        <w:rPr>
+          <w:color w:val="984806" w:themeColor="accent6" w:themeShade="80"/>
+          <w:sz w:val="21"/>
+          <w:szCs w:val="21"/>
+        </w:rPr>
+        <w:t>https://github.com/zeba79/EvalMaquette-WebResponsive.git</w:t>
+      </w:r>
+      <w:bookmarkStart w:id="1" w:name="_GoBack"/>
+      <w:bookmarkEnd w:id="1"/>
+    </w:p>
+    <w:p>
+      <w:pPr>
+        <w:rPr>
+          <w:sz w:val="21"/>
+          <w:szCs w:val="21"/>
+        </w:rPr>
+      </w:pPr>
+      <w:r>
+        <w:rPr>
+          <w:sz w:val="21"/>
+          <w:szCs w:val="21"/>
+        </w:rPr>
+        <w:t xml:space="preserve">Lien Drive du projet (si nécessaire) : </w:t>
+      </w:r>
+      <w:r>
+        <w:rPr>
+          <w:color w:val="984806" w:themeColor="accent6" w:themeShade="80"/>
+          <w:sz w:val="21"/>
+          <w:szCs w:val="21"/>
+        </w:rPr>
+        <w:t>RAS</w:t>
+      </w:r>
+      <w:r>
+        <w:rPr>
+          <w:sz w:val="21"/>
+          <w:szCs w:val="21"/>
+        </w:rPr>
+        <w:t>………</w:t>
+      </w:r>
+    </w:p>
+    <w:p>
+      <w:pPr>
+        <w:rPr>
+          <w:sz w:val="21"/>
+          <w:szCs w:val="21"/>
+        </w:rPr>
+      </w:pPr>
+      <w:r>
+        <w:rPr>
+          <w:sz w:val="21"/>
+          <w:szCs w:val="21"/>
+        </w:rPr>
+        <w:t xml:space="preserve">URL du site (si vous avez mis votre projet en ligne) : </w:t>
+      </w:r>
+      <w:r>
+        <w:rPr>
+          <w:color w:val="984806" w:themeColor="accent6" w:themeShade="80"/>
+          <w:sz w:val="21"/>
+          <w:szCs w:val="21"/>
+        </w:rPr>
+        <w:t>RAS</w:t>
+      </w:r>
+      <w:r>
+        <w:rPr>
+          <w:sz w:val="21"/>
+          <w:szCs w:val="21"/>
+        </w:rPr>
+        <w:t>……….</w:t>
       </w:r>
     </w:p>
     <w:p>
@@ -890,7 +966,25 @@
           <w:sz w:val="21"/>
           <w:szCs w:val="21"/>
         </w:rPr>
-        <w:t>Dans cette rubrique, le jury cherche à voir comment vous procédez : comment vous organisez votre travail, comment vous réalisez concrètement la tâche ou l’opération pas à pas.</w:t>
+        <w:t xml:space="preserve">Dans cette </w:t>
+      </w:r>
+      <w:proofErr w:type="gramStart"/>
+      <w:r>
+        <w:rPr>
+          <w:color w:val="000000"/>
+          <w:sz w:val="21"/>
+          <w:szCs w:val="21"/>
+        </w:rPr>
+        <w:t>rubrique</w:t>
+      </w:r>
+      <w:proofErr w:type="gramEnd"/>
+      <w:r>
+        <w:rPr>
+          <w:color w:val="000000"/>
+          <w:sz w:val="21"/>
+          <w:szCs w:val="21"/>
+        </w:rPr>
+        <w:t>, le jury cherche à voir comment vous procédez : comment vous organisez votre travail, comment vous réalisez concrètement la tâche ou l’opération pas à pas.</w:t>
       </w:r>
     </w:p>
     <w:p>
@@ -915,7 +1009,25 @@
           <w:sz w:val="21"/>
           <w:szCs w:val="21"/>
         </w:rPr>
-        <w:t>Utiliser un langage professionnel. Employez le « je », car vous parlez en votre nom. Vous pouvez écrire au temps présent.</w:t>
+        <w:t xml:space="preserve">Utiliser un langage professionnel. </w:t>
+      </w:r>
+      <w:proofErr w:type="gramStart"/>
+      <w:r>
+        <w:rPr>
+          <w:color w:val="000000"/>
+          <w:sz w:val="21"/>
+          <w:szCs w:val="21"/>
+        </w:rPr>
+        <w:t>Employez le</w:t>
+      </w:r>
+      <w:proofErr w:type="gramEnd"/>
+      <w:r>
+        <w:rPr>
+          <w:color w:val="000000"/>
+          <w:sz w:val="21"/>
+          <w:szCs w:val="21"/>
+        </w:rPr>
+        <w:t xml:space="preserve"> « je », car vous parlez en votre nom. Vous pouvez écrire au temps présent.</w:t>
       </w:r>
     </w:p>
     <w:p>
@@ -949,6 +1061,14 @@
           <w:szCs w:val="21"/>
         </w:rPr>
       </w:pPr>
+      <w:r>
+        <w:rPr>
+          <w:color w:val="000000"/>
+          <w:sz w:val="21"/>
+          <w:szCs w:val="21"/>
+        </w:rPr>
+        <w:t>Dans un premier temps, j’établi la liste des tâches à faire</w:t>
+      </w:r>
     </w:p>
     <w:p>
       <w:pPr>
@@ -965,6 +1085,14 @@
           <w:szCs w:val="21"/>
         </w:rPr>
       </w:pPr>
+      <w:r>
+        <w:rPr>
+          <w:color w:val="000000"/>
+          <w:sz w:val="21"/>
+          <w:szCs w:val="21"/>
+        </w:rPr>
+        <w:t>Ensuite j’établi un plan de travail</w:t>
+      </w:r>
     </w:p>
     <w:p>
       <w:pPr>
@@ -981,6 +1109,24 @@
           <w:szCs w:val="21"/>
         </w:rPr>
       </w:pPr>
+      <w:r>
+        <w:rPr>
+          <w:b/>
+          <w:color w:val="000000"/>
+          <w:sz w:val="21"/>
+          <w:szCs w:val="21"/>
+          <w:u w:val="single"/>
+        </w:rPr>
+        <w:t>Je crée le zoning</w:t>
+      </w:r>
+      <w:r>
+        <w:rPr>
+          <w:color w:val="000000"/>
+          <w:sz w:val="21"/>
+          <w:szCs w:val="21"/>
+        </w:rPr>
+        <w:t> :</w:t>
+      </w:r>
     </w:p>
     <w:p>
       <w:pPr>
@@ -997,6 +1143,14 @@
           <w:szCs w:val="21"/>
         </w:rPr>
       </w:pPr>
+      <w:r>
+        <w:rPr>
+          <w:color w:val="000000"/>
+          <w:sz w:val="21"/>
+          <w:szCs w:val="21"/>
+        </w:rPr>
+        <w:t xml:space="preserve"> - barre des menus</w:t>
+      </w:r>
     </w:p>
     <w:p>
       <w:pPr>
@@ -1013,6 +1167,571 @@
           <w:szCs w:val="21"/>
         </w:rPr>
       </w:pPr>
+      <w:r>
+        <w:rPr>
+          <w:color w:val="000000"/>
+          <w:sz w:val="21"/>
+          <w:szCs w:val="21"/>
+        </w:rPr>
+        <w:t>- zone des icones</w:t>
+      </w:r>
+    </w:p>
+    <w:p>
+      <w:pPr>
+        <w:pBdr>
+          <w:top w:val="single" w:sz="4" w:space="1" w:color="auto"/>
+          <w:left w:val="single" w:sz="4" w:space="1" w:color="auto"/>
+          <w:bottom w:val="single" w:sz="4" w:space="1" w:color="auto"/>
+          <w:right w:val="single" w:sz="4" w:space="1" w:color="auto"/>
+          <w:between w:val="nil"/>
+        </w:pBdr>
+        <w:rPr>
+          <w:color w:val="000000"/>
+          <w:sz w:val="21"/>
+          <w:szCs w:val="21"/>
+        </w:rPr>
+      </w:pPr>
+      <w:r>
+        <w:rPr>
+          <w:color w:val="000000"/>
+          <w:sz w:val="21"/>
+          <w:szCs w:val="21"/>
+        </w:rPr>
+        <w:t>- zone d’affichage central</w:t>
+      </w:r>
+    </w:p>
+    <w:p>
+      <w:pPr>
+        <w:pBdr>
+          <w:top w:val="single" w:sz="4" w:space="1" w:color="auto"/>
+          <w:left w:val="single" w:sz="4" w:space="1" w:color="auto"/>
+          <w:bottom w:val="single" w:sz="4" w:space="1" w:color="auto"/>
+          <w:right w:val="single" w:sz="4" w:space="1" w:color="auto"/>
+          <w:between w:val="nil"/>
+        </w:pBdr>
+        <w:rPr>
+          <w:b/>
+          <w:color w:val="000000"/>
+          <w:sz w:val="21"/>
+          <w:szCs w:val="21"/>
+          <w:u w:val="single"/>
+        </w:rPr>
+      </w:pPr>
+      <w:r>
+        <w:rPr>
+          <w:b/>
+          <w:color w:val="000000"/>
+          <w:sz w:val="21"/>
+          <w:szCs w:val="21"/>
+          <w:u w:val="single"/>
+        </w:rPr>
+        <w:t>Je crée l</w:t>
+      </w:r>
+      <w:r>
+        <w:rPr>
+          <w:b/>
+          <w:color w:val="000000"/>
+          <w:sz w:val="21"/>
+          <w:szCs w:val="21"/>
+          <w:u w:val="single"/>
+        </w:rPr>
+        <w:t xml:space="preserve">e </w:t>
+      </w:r>
+      <w:proofErr w:type="spellStart"/>
+      <w:r>
+        <w:rPr>
+          <w:b/>
+          <w:color w:val="000000"/>
+          <w:sz w:val="21"/>
+          <w:szCs w:val="21"/>
+          <w:u w:val="single"/>
+        </w:rPr>
+        <w:t>wireframe</w:t>
+      </w:r>
+      <w:proofErr w:type="spellEnd"/>
+      <w:r>
+        <w:rPr>
+          <w:b/>
+          <w:color w:val="000000"/>
+          <w:sz w:val="21"/>
+          <w:szCs w:val="21"/>
+          <w:u w:val="single"/>
+        </w:rPr>
+        <w:t xml:space="preserve"> version Desktop</w:t>
+      </w:r>
+    </w:p>
+    <w:p>
+      <w:pPr>
+        <w:pBdr>
+          <w:top w:val="single" w:sz="4" w:space="1" w:color="auto"/>
+          <w:left w:val="single" w:sz="4" w:space="1" w:color="auto"/>
+          <w:bottom w:val="single" w:sz="4" w:space="1" w:color="auto"/>
+          <w:right w:val="single" w:sz="4" w:space="1" w:color="auto"/>
+          <w:between w:val="nil"/>
+        </w:pBdr>
+        <w:rPr>
+          <w:color w:val="000000"/>
+          <w:sz w:val="21"/>
+          <w:szCs w:val="21"/>
+        </w:rPr>
+      </w:pPr>
+      <w:r>
+        <w:rPr>
+          <w:color w:val="000000"/>
+          <w:sz w:val="21"/>
+          <w:szCs w:val="21"/>
+        </w:rPr>
+        <w:t>- Texte</w:t>
+      </w:r>
+    </w:p>
+    <w:p>
+      <w:pPr>
+        <w:pBdr>
+          <w:top w:val="single" w:sz="4" w:space="1" w:color="auto"/>
+          <w:left w:val="single" w:sz="4" w:space="1" w:color="auto"/>
+          <w:bottom w:val="single" w:sz="4" w:space="1" w:color="auto"/>
+          <w:right w:val="single" w:sz="4" w:space="1" w:color="auto"/>
+          <w:between w:val="nil"/>
+        </w:pBdr>
+        <w:rPr>
+          <w:color w:val="000000"/>
+          <w:sz w:val="21"/>
+          <w:szCs w:val="21"/>
+        </w:rPr>
+      </w:pPr>
+      <w:r>
+        <w:rPr>
+          <w:color w:val="000000"/>
+          <w:sz w:val="21"/>
+          <w:szCs w:val="21"/>
+        </w:rPr>
+        <w:lastRenderedPageBreak/>
+        <w:t>- couleur</w:t>
+      </w:r>
+    </w:p>
+    <w:p>
+      <w:pPr>
+        <w:pBdr>
+          <w:top w:val="single" w:sz="4" w:space="1" w:color="auto"/>
+          <w:left w:val="single" w:sz="4" w:space="1" w:color="auto"/>
+          <w:bottom w:val="single" w:sz="4" w:space="1" w:color="auto"/>
+          <w:right w:val="single" w:sz="4" w:space="1" w:color="auto"/>
+          <w:between w:val="nil"/>
+        </w:pBdr>
+        <w:rPr>
+          <w:color w:val="000000"/>
+          <w:sz w:val="21"/>
+          <w:szCs w:val="21"/>
+        </w:rPr>
+      </w:pPr>
+      <w:r>
+        <w:rPr>
+          <w:color w:val="000000"/>
+          <w:sz w:val="21"/>
+          <w:szCs w:val="21"/>
+        </w:rPr>
+        <w:t>- type de texte</w:t>
+      </w:r>
+    </w:p>
+    <w:p>
+      <w:pPr>
+        <w:pBdr>
+          <w:top w:val="single" w:sz="4" w:space="1" w:color="auto"/>
+          <w:left w:val="single" w:sz="4" w:space="1" w:color="auto"/>
+          <w:bottom w:val="single" w:sz="4" w:space="1" w:color="auto"/>
+          <w:right w:val="single" w:sz="4" w:space="1" w:color="auto"/>
+          <w:between w:val="nil"/>
+        </w:pBdr>
+        <w:rPr>
+          <w:color w:val="000000"/>
+          <w:sz w:val="21"/>
+          <w:szCs w:val="21"/>
+        </w:rPr>
+      </w:pPr>
+      <w:r>
+        <w:rPr>
+          <w:color w:val="000000"/>
+          <w:sz w:val="21"/>
+          <w:szCs w:val="21"/>
+        </w:rPr>
+        <w:t>- zone graphique</w:t>
+      </w:r>
+    </w:p>
+    <w:p>
+      <w:pPr>
+        <w:pBdr>
+          <w:top w:val="single" w:sz="4" w:space="1" w:color="auto"/>
+          <w:left w:val="single" w:sz="4" w:space="1" w:color="auto"/>
+          <w:bottom w:val="single" w:sz="4" w:space="1" w:color="auto"/>
+          <w:right w:val="single" w:sz="4" w:space="1" w:color="auto"/>
+          <w:between w:val="nil"/>
+        </w:pBdr>
+        <w:rPr>
+          <w:color w:val="000000"/>
+          <w:sz w:val="21"/>
+          <w:szCs w:val="21"/>
+        </w:rPr>
+      </w:pPr>
+      <w:r>
+        <w:rPr>
+          <w:color w:val="000000"/>
+          <w:sz w:val="21"/>
+          <w:szCs w:val="21"/>
+        </w:rPr>
+        <w:t xml:space="preserve">- </w:t>
+      </w:r>
+      <w:r>
+        <w:rPr>
+          <w:color w:val="000000"/>
+          <w:sz w:val="21"/>
+          <w:szCs w:val="21"/>
+        </w:rPr>
+        <w:t>bordure des zones + couleur + épaisseur</w:t>
+      </w:r>
+    </w:p>
+    <w:p>
+      <w:pPr>
+        <w:pBdr>
+          <w:top w:val="single" w:sz="4" w:space="1" w:color="auto"/>
+          <w:left w:val="single" w:sz="4" w:space="1" w:color="auto"/>
+          <w:bottom w:val="single" w:sz="4" w:space="1" w:color="auto"/>
+          <w:right w:val="single" w:sz="4" w:space="1" w:color="auto"/>
+          <w:between w:val="nil"/>
+        </w:pBdr>
+        <w:rPr>
+          <w:color w:val="000000"/>
+          <w:sz w:val="21"/>
+          <w:szCs w:val="21"/>
+        </w:rPr>
+      </w:pPr>
+      <w:r>
+        <w:rPr>
+          <w:color w:val="000000"/>
+          <w:sz w:val="21"/>
+          <w:szCs w:val="21"/>
+        </w:rPr>
+        <w:t>Je crée un composant dans son ensemble et une fois validé, je le groupe afin de le dupliquer pour en faire d’avantage.</w:t>
+      </w:r>
+    </w:p>
+    <w:p>
+      <w:pPr>
+        <w:pBdr>
+          <w:top w:val="single" w:sz="4" w:space="1" w:color="auto"/>
+          <w:left w:val="single" w:sz="4" w:space="1" w:color="auto"/>
+          <w:bottom w:val="single" w:sz="4" w:space="1" w:color="auto"/>
+          <w:right w:val="single" w:sz="4" w:space="1" w:color="auto"/>
+          <w:between w:val="nil"/>
+        </w:pBdr>
+        <w:rPr>
+          <w:color w:val="000000"/>
+          <w:sz w:val="21"/>
+          <w:szCs w:val="21"/>
+        </w:rPr>
+      </w:pPr>
+    </w:p>
+    <w:p>
+      <w:pPr>
+        <w:pBdr>
+          <w:top w:val="single" w:sz="4" w:space="1" w:color="auto"/>
+          <w:left w:val="single" w:sz="4" w:space="1" w:color="auto"/>
+          <w:bottom w:val="single" w:sz="4" w:space="1" w:color="auto"/>
+          <w:right w:val="single" w:sz="4" w:space="1" w:color="auto"/>
+          <w:between w:val="nil"/>
+        </w:pBdr>
+        <w:rPr>
+          <w:color w:val="000000"/>
+          <w:sz w:val="21"/>
+          <w:szCs w:val="21"/>
+        </w:rPr>
+      </w:pPr>
+      <w:r>
+        <w:rPr>
+          <w:color w:val="000000"/>
+          <w:sz w:val="21"/>
+          <w:szCs w:val="21"/>
+        </w:rPr>
+        <w:t>Je crée l</w:t>
+      </w:r>
+      <w:r>
+        <w:rPr>
+          <w:color w:val="000000"/>
+          <w:sz w:val="21"/>
+          <w:szCs w:val="21"/>
+        </w:rPr>
+        <w:t xml:space="preserve">e </w:t>
+      </w:r>
+      <w:proofErr w:type="spellStart"/>
+      <w:r>
+        <w:rPr>
+          <w:color w:val="000000"/>
+          <w:sz w:val="21"/>
+          <w:szCs w:val="21"/>
+        </w:rPr>
+        <w:t>Mockup</w:t>
+      </w:r>
+      <w:proofErr w:type="spellEnd"/>
+      <w:r>
+        <w:rPr>
+          <w:color w:val="000000"/>
+          <w:sz w:val="21"/>
+          <w:szCs w:val="21"/>
+        </w:rPr>
+        <w:t xml:space="preserve"> version Desktop</w:t>
+      </w:r>
+    </w:p>
+    <w:p>
+      <w:pPr>
+        <w:pBdr>
+          <w:top w:val="single" w:sz="4" w:space="1" w:color="auto"/>
+          <w:left w:val="single" w:sz="4" w:space="1" w:color="auto"/>
+          <w:bottom w:val="single" w:sz="4" w:space="1" w:color="auto"/>
+          <w:right w:val="single" w:sz="4" w:space="1" w:color="auto"/>
+          <w:between w:val="nil"/>
+        </w:pBdr>
+        <w:rPr>
+          <w:color w:val="000000"/>
+          <w:sz w:val="21"/>
+          <w:szCs w:val="21"/>
+        </w:rPr>
+      </w:pPr>
+      <w:r>
+        <w:rPr>
+          <w:color w:val="000000"/>
+          <w:sz w:val="21"/>
+          <w:szCs w:val="21"/>
+        </w:rPr>
+        <w:t>Une fois terminé, je crée la version Mobile</w:t>
+      </w:r>
+    </w:p>
+    <w:p>
+      <w:pPr>
+        <w:pBdr>
+          <w:top w:val="single" w:sz="4" w:space="1" w:color="auto"/>
+          <w:left w:val="single" w:sz="4" w:space="1" w:color="auto"/>
+          <w:bottom w:val="single" w:sz="4" w:space="1" w:color="auto"/>
+          <w:right w:val="single" w:sz="4" w:space="1" w:color="auto"/>
+          <w:between w:val="nil"/>
+        </w:pBdr>
+        <w:rPr>
+          <w:color w:val="000000"/>
+          <w:sz w:val="21"/>
+          <w:szCs w:val="21"/>
+        </w:rPr>
+      </w:pPr>
+    </w:p>
+    <w:p>
+      <w:pPr>
+        <w:pBdr>
+          <w:top w:val="single" w:sz="4" w:space="1" w:color="auto"/>
+          <w:left w:val="single" w:sz="4" w:space="1" w:color="auto"/>
+          <w:bottom w:val="single" w:sz="4" w:space="1" w:color="auto"/>
+          <w:right w:val="single" w:sz="4" w:space="1" w:color="auto"/>
+          <w:between w:val="nil"/>
+        </w:pBdr>
+        <w:rPr>
+          <w:color w:val="000000"/>
+          <w:sz w:val="21"/>
+          <w:szCs w:val="21"/>
+        </w:rPr>
+      </w:pPr>
+      <w:r>
+        <w:rPr>
+          <w:b/>
+          <w:color w:val="000000"/>
+          <w:sz w:val="21"/>
+          <w:szCs w:val="21"/>
+          <w:u w:val="single"/>
+        </w:rPr>
+        <w:t>J</w:t>
+      </w:r>
+      <w:r>
+        <w:rPr>
+          <w:b/>
+          <w:color w:val="000000"/>
+          <w:sz w:val="21"/>
+          <w:szCs w:val="21"/>
+          <w:u w:val="single"/>
+        </w:rPr>
+        <w:t>e télécharge</w:t>
+      </w:r>
+      <w:r>
+        <w:rPr>
+          <w:b/>
+          <w:color w:val="000000"/>
+          <w:sz w:val="21"/>
+          <w:szCs w:val="21"/>
+          <w:u w:val="single"/>
+        </w:rPr>
+        <w:t xml:space="preserve"> les images</w:t>
+      </w:r>
+      <w:r>
+        <w:rPr>
+          <w:color w:val="000000"/>
+          <w:sz w:val="21"/>
+          <w:szCs w:val="21"/>
+        </w:rPr>
+        <w:t xml:space="preserve"> pour réaliser </w:t>
+      </w:r>
+      <w:r>
+        <w:rPr>
+          <w:color w:val="000000"/>
+          <w:sz w:val="21"/>
+          <w:szCs w:val="21"/>
+        </w:rPr>
+        <w:t>les icones du</w:t>
+      </w:r>
+      <w:r>
+        <w:rPr>
+          <w:color w:val="000000"/>
+          <w:sz w:val="21"/>
+          <w:szCs w:val="21"/>
+        </w:rPr>
+        <w:t xml:space="preserve"> </w:t>
+      </w:r>
+      <w:proofErr w:type="spellStart"/>
+      <w:r>
+        <w:rPr>
+          <w:color w:val="000000"/>
+          <w:sz w:val="21"/>
+          <w:szCs w:val="21"/>
+        </w:rPr>
+        <w:t>MockUp</w:t>
+      </w:r>
+      <w:proofErr w:type="spellEnd"/>
+    </w:p>
+    <w:p>
+      <w:pPr>
+        <w:pBdr>
+          <w:top w:val="single" w:sz="4" w:space="1" w:color="auto"/>
+          <w:left w:val="single" w:sz="4" w:space="1" w:color="auto"/>
+          <w:bottom w:val="single" w:sz="4" w:space="1" w:color="auto"/>
+          <w:right w:val="single" w:sz="4" w:space="1" w:color="auto"/>
+          <w:between w:val="nil"/>
+        </w:pBdr>
+        <w:rPr>
+          <w:color w:val="000000"/>
+          <w:sz w:val="21"/>
+          <w:szCs w:val="21"/>
+        </w:rPr>
+      </w:pPr>
+      <w:r>
+        <w:rPr>
+          <w:color w:val="000000"/>
+          <w:sz w:val="21"/>
+          <w:szCs w:val="21"/>
+        </w:rPr>
+        <w:t xml:space="preserve">Je </w:t>
+      </w:r>
+      <w:proofErr w:type="gramStart"/>
+      <w:r>
+        <w:rPr>
+          <w:color w:val="000000"/>
+          <w:sz w:val="21"/>
+          <w:szCs w:val="21"/>
+        </w:rPr>
+        <w:t>commit</w:t>
+      </w:r>
+      <w:proofErr w:type="gramEnd"/>
+      <w:r>
+        <w:rPr>
+          <w:color w:val="000000"/>
+          <w:sz w:val="21"/>
+          <w:szCs w:val="21"/>
+        </w:rPr>
+        <w:t xml:space="preserve"> à chaque fois que j’ajoute des éléments dans mon dossier en local</w:t>
+      </w:r>
+    </w:p>
+    <w:p>
+      <w:pPr>
+        <w:pBdr>
+          <w:top w:val="single" w:sz="4" w:space="1" w:color="auto"/>
+          <w:left w:val="single" w:sz="4" w:space="1" w:color="auto"/>
+          <w:bottom w:val="single" w:sz="4" w:space="1" w:color="auto"/>
+          <w:right w:val="single" w:sz="4" w:space="1" w:color="auto"/>
+          <w:between w:val="nil"/>
+        </w:pBdr>
+        <w:rPr>
+          <w:color w:val="000000"/>
+          <w:sz w:val="21"/>
+          <w:szCs w:val="21"/>
+        </w:rPr>
+      </w:pPr>
+      <w:r>
+        <w:rPr>
+          <w:color w:val="000000"/>
+          <w:sz w:val="21"/>
+          <w:szCs w:val="21"/>
+        </w:rPr>
+        <w:t xml:space="preserve">Je le push sur </w:t>
+      </w:r>
+      <w:proofErr w:type="spellStart"/>
+      <w:r>
+        <w:rPr>
+          <w:color w:val="000000"/>
+          <w:sz w:val="21"/>
+          <w:szCs w:val="21"/>
+        </w:rPr>
+        <w:t>Github</w:t>
+      </w:r>
+      <w:proofErr w:type="spellEnd"/>
+    </w:p>
+    <w:p>
+      <w:pPr>
+        <w:pBdr>
+          <w:top w:val="single" w:sz="4" w:space="1" w:color="auto"/>
+          <w:left w:val="single" w:sz="4" w:space="1" w:color="auto"/>
+          <w:bottom w:val="single" w:sz="4" w:space="1" w:color="auto"/>
+          <w:right w:val="single" w:sz="4" w:space="1" w:color="auto"/>
+          <w:between w:val="nil"/>
+        </w:pBdr>
+        <w:rPr>
+          <w:color w:val="000000"/>
+          <w:sz w:val="21"/>
+          <w:szCs w:val="21"/>
+        </w:rPr>
+      </w:pPr>
+      <w:r>
+        <w:rPr>
+          <w:color w:val="000000"/>
+          <w:sz w:val="21"/>
+          <w:szCs w:val="21"/>
+        </w:rPr>
+        <w:t>Je crée des affichages en pdf</w:t>
+      </w:r>
+    </w:p>
+    <w:p>
+      <w:pPr>
+        <w:pBdr>
+          <w:top w:val="single" w:sz="4" w:space="1" w:color="auto"/>
+          <w:left w:val="single" w:sz="4" w:space="1" w:color="auto"/>
+          <w:bottom w:val="single" w:sz="4" w:space="1" w:color="auto"/>
+          <w:right w:val="single" w:sz="4" w:space="1" w:color="auto"/>
+          <w:between w:val="nil"/>
+        </w:pBdr>
+        <w:rPr>
+          <w:color w:val="000000"/>
+          <w:sz w:val="21"/>
+          <w:szCs w:val="21"/>
+        </w:rPr>
+      </w:pPr>
+      <w:r>
+        <w:rPr>
+          <w:color w:val="000000"/>
+          <w:sz w:val="21"/>
+          <w:szCs w:val="21"/>
+        </w:rPr>
+        <w:t xml:space="preserve">Je les push sur </w:t>
+      </w:r>
+      <w:proofErr w:type="spellStart"/>
+      <w:r>
+        <w:rPr>
+          <w:color w:val="000000"/>
+          <w:sz w:val="21"/>
+          <w:szCs w:val="21"/>
+        </w:rPr>
+        <w:t>Github</w:t>
+      </w:r>
+      <w:proofErr w:type="spellEnd"/>
     </w:p>
     <w:p>
       <w:pPr>
@@ -1071,7 +1790,6 @@
           <w:sz w:val="21"/>
           <w:szCs w:val="21"/>
         </w:rPr>
-        <w:lastRenderedPageBreak/>
         <w:t>Précisez les moyens utilisés</w:t>
       </w:r>
       <w:r>
@@ -1088,7 +1806,25 @@
           <w:sz w:val="21"/>
           <w:szCs w:val="21"/>
         </w:rPr>
-        <w:t>Expliquez tout ce dont vous avez eu besoin pour réaliser vos tâches : langages de programmation, frameworks, outils, logiciels, documentations techniques, etc...</w:t>
+        <w:t xml:space="preserve">Expliquez tout ce dont vous avez eu besoin pour réaliser vos tâches : langages de programmation, </w:t>
+      </w:r>
+      <w:proofErr w:type="spellStart"/>
+      <w:r>
+        <w:rPr>
+          <w:color w:val="000000"/>
+          <w:sz w:val="21"/>
+          <w:szCs w:val="21"/>
+        </w:rPr>
+        <w:t>frameworks</w:t>
+      </w:r>
+      <w:proofErr w:type="spellEnd"/>
+      <w:r>
+        <w:rPr>
+          <w:color w:val="000000"/>
+          <w:sz w:val="21"/>
+          <w:szCs w:val="21"/>
+        </w:rPr>
+        <w:t>, outils, logiciels, documentations techniques, etc...</w:t>
       </w:r>
     </w:p>
     <w:p>
@@ -1122,6 +1858,14 @@
           <w:szCs w:val="21"/>
         </w:rPr>
       </w:pPr>
+      <w:r>
+        <w:rPr>
+          <w:color w:val="000000"/>
+          <w:sz w:val="21"/>
+          <w:szCs w:val="21"/>
+        </w:rPr>
+        <w:t>- Application FIGMA</w:t>
+      </w:r>
     </w:p>
     <w:p>
       <w:pPr>
@@ -1138,6 +1882,32 @@
           <w:szCs w:val="21"/>
         </w:rPr>
       </w:pPr>
+      <w:r>
+        <w:rPr>
+          <w:color w:val="000000"/>
+          <w:sz w:val="21"/>
+          <w:szCs w:val="21"/>
+        </w:rPr>
+        <w:t xml:space="preserve">- </w:t>
+      </w:r>
+      <w:proofErr w:type="spellStart"/>
+      <w:r>
+        <w:rPr>
+          <w:color w:val="000000"/>
+          <w:sz w:val="21"/>
+          <w:szCs w:val="21"/>
+        </w:rPr>
+        <w:t>Youtube</w:t>
+      </w:r>
+      <w:proofErr w:type="spellEnd"/>
+      <w:r>
+        <w:rPr>
+          <w:color w:val="000000"/>
+          <w:sz w:val="21"/>
+          <w:szCs w:val="21"/>
+        </w:rPr>
+        <w:t xml:space="preserve"> pour les vidéos et tutos</w:t>
+      </w:r>
     </w:p>
     <w:p>
       <w:pPr>
@@ -1154,6 +1924,24 @@
           <w:szCs w:val="21"/>
         </w:rPr>
       </w:pPr>
+      <w:r>
+        <w:rPr>
+          <w:color w:val="000000"/>
+          <w:sz w:val="21"/>
+          <w:szCs w:val="21"/>
+        </w:rPr>
+        <w:t xml:space="preserve">- Cours sur la plateforme </w:t>
+      </w:r>
+      <w:proofErr w:type="spellStart"/>
+      <w:r>
+        <w:rPr>
+          <w:color w:val="000000"/>
+          <w:sz w:val="21"/>
+          <w:szCs w:val="21"/>
+        </w:rPr>
+        <w:t>Studi</w:t>
+      </w:r>
+      <w:proofErr w:type="spellEnd"/>
     </w:p>
     <w:p>
       <w:pPr>
@@ -1170,6 +1958,30 @@
           <w:szCs w:val="21"/>
         </w:rPr>
       </w:pPr>
+      <w:r>
+        <w:rPr>
+          <w:color w:val="000000"/>
+          <w:sz w:val="21"/>
+          <w:szCs w:val="21"/>
+        </w:rPr>
+        <w:t>- Site TANGURU pour le contraste de mon application : 7.29587</w:t>
+      </w:r>
+    </w:p>
+    <w:p>
+      <w:pPr>
+        <w:pBdr>
+          <w:top w:val="single" w:sz="4" w:space="1" w:color="auto"/>
+          <w:left w:val="single" w:sz="4" w:space="1" w:color="auto"/>
+          <w:bottom w:val="single" w:sz="4" w:space="1" w:color="auto"/>
+          <w:right w:val="single" w:sz="4" w:space="1" w:color="auto"/>
+          <w:between w:val="nil"/>
+        </w:pBdr>
+        <w:rPr>
+          <w:color w:val="000000"/>
+          <w:sz w:val="21"/>
+          <w:szCs w:val="21"/>
+        </w:rPr>
+      </w:pPr>
     </w:p>
     <w:p>
       <w:pPr>
@@ -1247,13 +2059,59 @@
           <w:szCs w:val="21"/>
         </w:rPr>
       </w:pPr>
-      <w:r>
-        <w:rPr>
-          <w:color w:val="000000"/>
-          <w:sz w:val="21"/>
-          <w:szCs w:val="21"/>
-        </w:rPr>
-        <w:t>NB: Pour le cas des exercices et évaluations demandées sur la plateforme Studi, il s'agit de...Studi.</w:t>
+      <w:proofErr w:type="gramStart"/>
+      <w:r>
+        <w:rPr>
+          <w:color w:val="000000"/>
+          <w:sz w:val="21"/>
+          <w:szCs w:val="21"/>
+        </w:rPr>
+        <w:t>NB:</w:t>
+      </w:r>
+      <w:proofErr w:type="gramEnd"/>
+      <w:r>
+        <w:rPr>
+          <w:color w:val="000000"/>
+          <w:sz w:val="21"/>
+          <w:szCs w:val="21"/>
+        </w:rPr>
+        <w:t xml:space="preserve"> Pour le cas des exercices et évaluations demandées sur la plateforme </w:t>
+      </w:r>
+      <w:proofErr w:type="spellStart"/>
+      <w:r>
+        <w:rPr>
+          <w:color w:val="000000"/>
+          <w:sz w:val="21"/>
+          <w:szCs w:val="21"/>
+        </w:rPr>
+        <w:t>Studi</w:t>
+      </w:r>
+      <w:proofErr w:type="spellEnd"/>
+      <w:r>
+        <w:rPr>
+          <w:color w:val="000000"/>
+          <w:sz w:val="21"/>
+          <w:szCs w:val="21"/>
+        </w:rPr>
+        <w:t>, il s'agit de...</w:t>
+      </w:r>
+      <w:proofErr w:type="spellStart"/>
+      <w:r>
+        <w:rPr>
+          <w:color w:val="000000"/>
+          <w:sz w:val="21"/>
+          <w:szCs w:val="21"/>
+        </w:rPr>
+        <w:t>Studi</w:t>
+      </w:r>
+      <w:proofErr w:type="spellEnd"/>
+      <w:r>
+        <w:rPr>
+          <w:color w:val="000000"/>
+          <w:sz w:val="21"/>
+          <w:szCs w:val="21"/>
+        </w:rPr>
+        <w:t>.</w:t>
       </w:r>
     </w:p>
     <w:p>
@@ -1287,6 +2145,24 @@
           <w:szCs w:val="21"/>
         </w:rPr>
       </w:pPr>
+      <w:r>
+        <w:rPr>
+          <w:color w:val="000000"/>
+          <w:sz w:val="21"/>
+          <w:szCs w:val="21"/>
+        </w:rPr>
+        <w:t xml:space="preserve">- </w:t>
+      </w:r>
+      <w:proofErr w:type="spellStart"/>
+      <w:r>
+        <w:rPr>
+          <w:color w:val="000000"/>
+          <w:sz w:val="21"/>
+          <w:szCs w:val="21"/>
+        </w:rPr>
+        <w:t>Studi</w:t>
+      </w:r>
+      <w:proofErr w:type="spellEnd"/>
     </w:p>
     <w:p>
       <w:pPr>
@@ -1307,6 +2183,100 @@
     <w:p>
       <w:pPr>
         <w:pBdr>
+          <w:top w:val="nil"/>
+          <w:left w:val="nil"/>
+          <w:bottom w:val="nil"/>
+          <w:right w:val="nil"/>
+          <w:between w:val="nil"/>
+        </w:pBdr>
+        <w:rPr>
+          <w:color w:val="000000"/>
+          <w:sz w:val="21"/>
+          <w:szCs w:val="21"/>
+        </w:rPr>
+      </w:pPr>
+    </w:p>
+    <w:p>
+      <w:pPr>
+        <w:pBdr>
+          <w:top w:val="nil"/>
+          <w:left w:val="nil"/>
+          <w:bottom w:val="nil"/>
+          <w:right w:val="nil"/>
+          <w:between w:val="nil"/>
+        </w:pBdr>
+        <w:rPr>
+          <w:color w:val="000000"/>
+          <w:sz w:val="21"/>
+          <w:szCs w:val="21"/>
+        </w:rPr>
+      </w:pPr>
+    </w:p>
+    <w:p>
+      <w:pPr>
+        <w:numPr>
+          <w:ilvl w:val="0"/>
+          <w:numId w:val="1"/>
+        </w:numPr>
+        <w:pBdr>
+          <w:top w:val="nil"/>
+          <w:left w:val="nil"/>
+          <w:bottom w:val="nil"/>
+          <w:right w:val="nil"/>
+          <w:between w:val="nil"/>
+        </w:pBdr>
+        <w:ind w:left="0" w:firstLine="0"/>
+        <w:rPr>
+          <w:color w:val="000000"/>
+          <w:sz w:val="21"/>
+          <w:szCs w:val="21"/>
+        </w:rPr>
+      </w:pPr>
+      <w:r>
+        <w:rPr>
+          <w:color w:val="000000"/>
+          <w:sz w:val="21"/>
+          <w:szCs w:val="21"/>
+        </w:rPr>
+        <w:t>Informations complémentaires (</w:t>
+      </w:r>
+      <w:r>
+        <w:rPr>
+          <w:i/>
+          <w:color w:val="000000"/>
+          <w:sz w:val="21"/>
+          <w:szCs w:val="21"/>
+        </w:rPr>
+        <w:t>facultatif</w:t>
+      </w:r>
+      <w:r>
+        <w:rPr>
+          <w:color w:val="000000"/>
+          <w:sz w:val="21"/>
+          <w:szCs w:val="21"/>
+        </w:rPr>
+        <w:t>)</w:t>
+      </w:r>
+    </w:p>
+    <w:p>
+      <w:pPr>
+        <w:pBdr>
+          <w:top w:val="nil"/>
+          <w:left w:val="nil"/>
+          <w:bottom w:val="nil"/>
+          <w:right w:val="nil"/>
+          <w:between w:val="nil"/>
+        </w:pBdr>
+        <w:rPr>
+          <w:color w:val="000000"/>
+          <w:sz w:val="21"/>
+          <w:szCs w:val="21"/>
+        </w:rPr>
+      </w:pPr>
+    </w:p>
+    <w:p>
+      <w:pPr>
+        <w:pBdr>
           <w:top w:val="single" w:sz="4" w:space="1" w:color="auto"/>
           <w:left w:val="single" w:sz="4" w:space="1" w:color="auto"/>
           <w:bottom w:val="single" w:sz="4" w:space="1" w:color="auto"/>
@@ -1319,6 +2289,14 @@
           <w:szCs w:val="21"/>
         </w:rPr>
       </w:pPr>
+      <w:r>
+        <w:rPr>
+          <w:color w:val="000000"/>
+          <w:sz w:val="21"/>
+          <w:szCs w:val="21"/>
+        </w:rPr>
+        <w:t>J’ai réalisé la maquette à ma manière, je sais qu’il doit exister bien d’autres formes de présentation, mais je serai ravi d’en savoir d’avantage.</w:t>
+      </w:r>
     </w:p>
     <w:p>
       <w:pPr>
@@ -1335,244 +2313,14 @@
           <w:szCs w:val="21"/>
         </w:rPr>
       </w:pPr>
-    </w:p>
-    <w:p>
-      <w:pPr>
-        <w:pBdr>
-          <w:top w:val="single" w:sz="4" w:space="1" w:color="auto"/>
-          <w:left w:val="single" w:sz="4" w:space="1" w:color="auto"/>
-          <w:bottom w:val="single" w:sz="4" w:space="1" w:color="auto"/>
-          <w:right w:val="single" w:sz="4" w:space="1" w:color="auto"/>
-          <w:between w:val="nil"/>
-        </w:pBdr>
-        <w:rPr>
-          <w:color w:val="000000"/>
-          <w:sz w:val="21"/>
-          <w:szCs w:val="21"/>
-        </w:rPr>
-      </w:pPr>
-    </w:p>
-    <w:p>
-      <w:pPr>
-        <w:pBdr>
-          <w:top w:val="single" w:sz="4" w:space="1" w:color="auto"/>
-          <w:left w:val="single" w:sz="4" w:space="1" w:color="auto"/>
-          <w:bottom w:val="single" w:sz="4" w:space="1" w:color="auto"/>
-          <w:right w:val="single" w:sz="4" w:space="1" w:color="auto"/>
-          <w:between w:val="nil"/>
-        </w:pBdr>
-        <w:rPr>
-          <w:color w:val="000000"/>
-          <w:sz w:val="21"/>
-          <w:szCs w:val="21"/>
-        </w:rPr>
-      </w:pPr>
-    </w:p>
-    <w:p>
-      <w:pPr>
-        <w:pBdr>
-          <w:top w:val="single" w:sz="4" w:space="1" w:color="auto"/>
-          <w:left w:val="single" w:sz="4" w:space="1" w:color="auto"/>
-          <w:bottom w:val="single" w:sz="4" w:space="1" w:color="auto"/>
-          <w:right w:val="single" w:sz="4" w:space="1" w:color="auto"/>
-          <w:between w:val="nil"/>
-        </w:pBdr>
-        <w:rPr>
-          <w:color w:val="000000"/>
-          <w:sz w:val="21"/>
-          <w:szCs w:val="21"/>
-        </w:rPr>
-      </w:pPr>
-    </w:p>
-    <w:p>
-      <w:pPr>
-        <w:pBdr>
-          <w:top w:val="nil"/>
-          <w:left w:val="nil"/>
-          <w:bottom w:val="nil"/>
-          <w:right w:val="nil"/>
-          <w:between w:val="nil"/>
-        </w:pBdr>
-        <w:rPr>
-          <w:color w:val="000000"/>
-          <w:sz w:val="21"/>
-          <w:szCs w:val="21"/>
-        </w:rPr>
-      </w:pPr>
-    </w:p>
-    <w:p>
-      <w:pPr>
-        <w:pBdr>
-          <w:top w:val="nil"/>
-          <w:left w:val="nil"/>
-          <w:bottom w:val="nil"/>
-          <w:right w:val="nil"/>
-          <w:between w:val="nil"/>
-        </w:pBdr>
-        <w:rPr>
-          <w:color w:val="000000"/>
-          <w:sz w:val="21"/>
-          <w:szCs w:val="21"/>
-        </w:rPr>
-      </w:pPr>
-    </w:p>
-    <w:p>
-      <w:pPr>
-        <w:numPr>
-          <w:ilvl w:val="0"/>
-          <w:numId w:val="1"/>
-        </w:numPr>
-        <w:pBdr>
-          <w:top w:val="nil"/>
-          <w:left w:val="nil"/>
-          <w:bottom w:val="nil"/>
-          <w:right w:val="nil"/>
-          <w:between w:val="nil"/>
-        </w:pBdr>
-        <w:ind w:left="0" w:firstLine="0"/>
-        <w:rPr>
-          <w:color w:val="000000"/>
-          <w:sz w:val="21"/>
-          <w:szCs w:val="21"/>
-        </w:rPr>
-      </w:pPr>
-      <w:r>
-        <w:rPr>
-          <w:color w:val="000000"/>
-          <w:sz w:val="21"/>
-          <w:szCs w:val="21"/>
-        </w:rPr>
-        <w:t>Informations complémentaires (</w:t>
-      </w:r>
-      <w:r>
-        <w:rPr>
-          <w:i/>
-          <w:color w:val="000000"/>
-          <w:sz w:val="21"/>
-          <w:szCs w:val="21"/>
-        </w:rPr>
-        <w:t>facultatif</w:t>
-      </w:r>
-      <w:r>
-        <w:rPr>
-          <w:color w:val="000000"/>
-          <w:sz w:val="21"/>
-          <w:szCs w:val="21"/>
-        </w:rPr>
-        <w:t>)</w:t>
-      </w:r>
-    </w:p>
-    <w:p>
-      <w:pPr>
-        <w:pBdr>
-          <w:top w:val="nil"/>
-          <w:left w:val="nil"/>
-          <w:bottom w:val="nil"/>
-          <w:right w:val="nil"/>
-          <w:between w:val="nil"/>
-        </w:pBdr>
-        <w:rPr>
-          <w:color w:val="000000"/>
-          <w:sz w:val="21"/>
-          <w:szCs w:val="21"/>
-        </w:rPr>
-      </w:pPr>
-    </w:p>
-    <w:p>
-      <w:pPr>
-        <w:pBdr>
-          <w:top w:val="single" w:sz="4" w:space="1" w:color="auto"/>
-          <w:left w:val="single" w:sz="4" w:space="1" w:color="auto"/>
-          <w:bottom w:val="single" w:sz="4" w:space="1" w:color="auto"/>
-          <w:right w:val="single" w:sz="4" w:space="1" w:color="auto"/>
-          <w:between w:val="nil"/>
-        </w:pBdr>
-        <w:rPr>
-          <w:color w:val="000000"/>
-          <w:sz w:val="21"/>
-          <w:szCs w:val="21"/>
-        </w:rPr>
-      </w:pPr>
-    </w:p>
-    <w:p>
-      <w:pPr>
-        <w:pBdr>
-          <w:top w:val="single" w:sz="4" w:space="1" w:color="auto"/>
-          <w:left w:val="single" w:sz="4" w:space="1" w:color="auto"/>
-          <w:bottom w:val="single" w:sz="4" w:space="1" w:color="auto"/>
-          <w:right w:val="single" w:sz="4" w:space="1" w:color="auto"/>
-          <w:between w:val="nil"/>
-        </w:pBdr>
-        <w:rPr>
-          <w:color w:val="000000"/>
-          <w:sz w:val="21"/>
-          <w:szCs w:val="21"/>
-        </w:rPr>
-      </w:pPr>
-    </w:p>
-    <w:p>
-      <w:pPr>
-        <w:pBdr>
-          <w:top w:val="single" w:sz="4" w:space="1" w:color="auto"/>
-          <w:left w:val="single" w:sz="4" w:space="1" w:color="auto"/>
-          <w:bottom w:val="single" w:sz="4" w:space="1" w:color="auto"/>
-          <w:right w:val="single" w:sz="4" w:space="1" w:color="auto"/>
-          <w:between w:val="nil"/>
-        </w:pBdr>
-        <w:rPr>
-          <w:color w:val="000000"/>
-          <w:sz w:val="21"/>
-          <w:szCs w:val="21"/>
-        </w:rPr>
-      </w:pPr>
-    </w:p>
-    <w:p>
-      <w:pPr>
-        <w:pBdr>
-          <w:top w:val="single" w:sz="4" w:space="1" w:color="auto"/>
-          <w:left w:val="single" w:sz="4" w:space="1" w:color="auto"/>
-          <w:bottom w:val="single" w:sz="4" w:space="1" w:color="auto"/>
-          <w:right w:val="single" w:sz="4" w:space="1" w:color="auto"/>
-          <w:between w:val="nil"/>
-        </w:pBdr>
-        <w:rPr>
-          <w:color w:val="000000"/>
-          <w:sz w:val="21"/>
-          <w:szCs w:val="21"/>
-        </w:rPr>
-      </w:pPr>
-    </w:p>
-    <w:p>
-      <w:pPr>
-        <w:pBdr>
-          <w:top w:val="single" w:sz="4" w:space="1" w:color="auto"/>
-          <w:left w:val="single" w:sz="4" w:space="1" w:color="auto"/>
-          <w:bottom w:val="single" w:sz="4" w:space="1" w:color="auto"/>
-          <w:right w:val="single" w:sz="4" w:space="1" w:color="auto"/>
-          <w:between w:val="nil"/>
-        </w:pBdr>
-        <w:rPr>
-          <w:color w:val="000000"/>
-          <w:sz w:val="21"/>
-          <w:szCs w:val="21"/>
-        </w:rPr>
-      </w:pPr>
-    </w:p>
-    <w:p>
-      <w:pPr>
-        <w:pBdr>
-          <w:top w:val="single" w:sz="4" w:space="1" w:color="auto"/>
-          <w:left w:val="single" w:sz="4" w:space="1" w:color="auto"/>
-          <w:bottom w:val="single" w:sz="4" w:space="1" w:color="auto"/>
-          <w:right w:val="single" w:sz="4" w:space="1" w:color="auto"/>
-          <w:between w:val="nil"/>
-        </w:pBdr>
-        <w:rPr>
-          <w:color w:val="000000"/>
-          <w:sz w:val="21"/>
-          <w:szCs w:val="21"/>
-        </w:rPr>
-      </w:pPr>
+      <w:r>
+        <w:rPr>
+          <w:color w:val="000000"/>
+          <w:sz w:val="21"/>
+          <w:szCs w:val="21"/>
+        </w:rPr>
+        <w:t>En tout cas je me suis bien débrouillé dans l’ensemble et cet exercice m’a permis de faire des recherches de vidéos et tutos pour y arriver.</w:t>
+      </w:r>
     </w:p>
     <w:p>
       <w:pPr>
@@ -1653,7 +2401,23 @@
         <w:sz w:val="22"/>
         <w:szCs w:val="22"/>
       </w:rPr>
-      <w:t xml:space="preserve">©Studi - Reproduction interdite </w:t>
+      <w:t>©</w:t>
+    </w:r>
+    <w:proofErr w:type="spellStart"/>
+    <w:r>
+      <w:rPr>
+        <w:sz w:val="22"/>
+        <w:szCs w:val="22"/>
+      </w:rPr>
+      <w:t>Studi</w:t>
+    </w:r>
+    <w:proofErr w:type="spellEnd"/>
+    <w:r>
+      <w:rPr>
+        <w:sz w:val="22"/>
+        <w:szCs w:val="22"/>
+      </w:rPr>
+      <w:t xml:space="preserve"> - Reproduction interdite </w:t>
     </w:r>
     <w:r>
       <w:rPr>
@@ -2628,6 +3392,17 @@
     <w:uiPriority w:val="99"/>
     <w:rsid w:val="002741AD"/>
   </w:style>
+  <w:style w:type="paragraph" w:styleId="Paragraphedeliste">
+    <w:name w:val="List Paragraph"/>
+    <w:basedOn w:val="Normal"/>
+    <w:uiPriority w:val="34"/>
+    <w:qFormat/>
+    <w:rsid w:val="00947DF2"/>
+    <w:pPr>
+      <w:ind w:left="720"/>
+      <w:contextualSpacing/>
+    </w:pPr>
+  </w:style>
 </w:styles>
 </file>
 

</xml_diff>

<commit_message>
add cars to Occasions
</commit_message>
<xml_diff>
--- a/Realiser-la-maquette-application-web-responsive_modeledecopie-v2.docx
+++ b/Realiser-la-maquette-application-web-responsive_modeledecopie-v2.docx
@@ -706,8 +706,6 @@
         </w:rPr>
         <w:t>https://github.com/zeba79/EvalMaquette-WebResponsive.git</w:t>
       </w:r>
-      <w:bookmarkStart w:id="1" w:name="_GoBack"/>
-      <w:bookmarkEnd w:id="1"/>
     </w:p>
     <w:p>
       <w:pPr>
@@ -966,25 +964,7 @@
           <w:sz w:val="21"/>
           <w:szCs w:val="21"/>
         </w:rPr>
-        <w:t xml:space="preserve">Dans cette </w:t>
-      </w:r>
-      <w:proofErr w:type="gramStart"/>
-      <w:r>
-        <w:rPr>
-          <w:color w:val="000000"/>
-          <w:sz w:val="21"/>
-          <w:szCs w:val="21"/>
-        </w:rPr>
-        <w:t>rubrique</w:t>
-      </w:r>
-      <w:proofErr w:type="gramEnd"/>
-      <w:r>
-        <w:rPr>
-          <w:color w:val="000000"/>
-          <w:sz w:val="21"/>
-          <w:szCs w:val="21"/>
-        </w:rPr>
-        <w:t>, le jury cherche à voir comment vous procédez : comment vous organisez votre travail, comment vous réalisez concrètement la tâche ou l’opération pas à pas.</w:t>
+        <w:t>Dans cette rubrique, le jury cherche à voir comment vous procédez : comment vous organisez votre travail, comment vous réalisez concrètement la tâche ou l’opération pas à pas.</w:t>
       </w:r>
     </w:p>
     <w:p>
@@ -1225,17 +1205,7 @@
           <w:szCs w:val="21"/>
           <w:u w:val="single"/>
         </w:rPr>
-        <w:t>Je crée l</w:t>
-      </w:r>
-      <w:r>
-        <w:rPr>
-          <w:b/>
-          <w:color w:val="000000"/>
-          <w:sz w:val="21"/>
-          <w:szCs w:val="21"/>
-          <w:u w:val="single"/>
-        </w:rPr>
-        <w:t xml:space="preserve">e </w:t>
+        <w:t xml:space="preserve">Je crée le </w:t>
       </w:r>
       <w:proofErr w:type="spellStart"/>
       <w:r>
@@ -1964,7 +1934,25 @@
           <w:sz w:val="21"/>
           <w:szCs w:val="21"/>
         </w:rPr>
-        <w:t>- Site TANGURU pour le contraste de mon application : 7.29587</w:t>
+        <w:t>- Site TAN</w:t>
+      </w:r>
+      <w:r>
+        <w:rPr>
+          <w:color w:val="000000"/>
+          <w:sz w:val="21"/>
+          <w:szCs w:val="21"/>
+        </w:rPr>
+        <w:t>A</w:t>
+      </w:r>
+      <w:bookmarkStart w:id="1" w:name="_GoBack"/>
+      <w:bookmarkEnd w:id="1"/>
+      <w:r>
+        <w:rPr>
+          <w:color w:val="000000"/>
+          <w:sz w:val="21"/>
+          <w:szCs w:val="21"/>
+        </w:rPr>
+        <w:t>GURU pour le contraste de mon application : 7.29587</w:t>
       </w:r>
     </w:p>
     <w:p>
@@ -2475,7 +2463,7 @@
         <w:sz w:val="22"/>
         <w:szCs w:val="22"/>
       </w:rPr>
-      <w:t>1</w:t>
+      <w:t>2</w:t>
     </w:r>
     <w:r>
       <w:rPr>

</xml_diff>